<commit_message>
16 - Document Object Model
</commit_message>
<xml_diff>
--- a/Articles/15_Event_Handling.docx
+++ b/Articles/15_Event_Handling.docx
@@ -5656,9 +5656,50 @@
           <w:szCs w:val="26"/>
           <w:lang w:val="en-US"/>
         </w:rPr>
-        <w:t xml:space="preserve">. For example, on submitting a form, the natural behavior is for the data to be submitted to the server. However, if the data entered by the user is incorrect, you would want to prevent the default behavior from occurring. Some browsers support automatic data validation, but many don’t. Thus, we implement our own validation checks and prevent the data from being submitted to the server using </w:t>
-      </w:r>
-      <w:proofErr w:type="spellStart"/>
+        <w:t xml:space="preserve">. For example, on submitting a form, the natural behavior is for the data to be submitted to the server. However, if the data entered by the user is incorrect, you would want to prevent the default behavior from occurring. Some browsers support automatic data validation, but many don’t. Thus, we implement our own validation checks and prevent the data from being submitted to the </w:t>
+      </w:r>
+      <w:proofErr w:type="spellStart"/>
+      <w:proofErr w:type="gramStart"/>
+      <w:r>
+        <w:rPr>
+          <w:rFonts w:ascii="Times New Roman" w:hAnsi="Times New Roman" w:cs="Times New Roman"/>
+          <w:sz w:val="26"/>
+          <w:szCs w:val="26"/>
+          <w:lang w:val="en-US"/>
+        </w:rPr>
+        <w:t>server</w:t>
+      </w:r>
+      <w:r>
+        <w:rPr>
+          <w:rFonts w:ascii="Times New Roman" w:hAnsi="Times New Roman" w:cs="Times New Roman"/>
+          <w:sz w:val="26"/>
+          <w:szCs w:val="26"/>
+          <w:lang w:val="en-US"/>
+        </w:rPr>
+        <w:t xml:space="preserve"> </w:t>
+      </w:r>
+      <w:proofErr w:type="spellEnd"/>
+      <w:r>
+        <w:rPr>
+          <w:rFonts w:ascii="Times New Roman" w:hAnsi="Times New Roman" w:cs="Times New Roman"/>
+          <w:sz w:val="26"/>
+          <w:szCs w:val="26"/>
+          <w:lang w:val="en-US"/>
+        </w:rPr>
+        <w:t xml:space="preserve"> using</w:t>
+      </w:r>
+      <w:proofErr w:type="gramEnd"/>
+      <w:r>
+        <w:rPr>
+          <w:rFonts w:ascii="Times New Roman" w:hAnsi="Times New Roman" w:cs="Times New Roman"/>
+          <w:sz w:val="26"/>
+          <w:szCs w:val="26"/>
+          <w:lang w:val="en-US"/>
+        </w:rPr>
+        <w:t xml:space="preserve"> </w:t>
+      </w:r>
+      <w:proofErr w:type="spellStart"/>
+      <w:proofErr w:type="gramStart"/>
       <w:r>
         <w:rPr>
           <w:rFonts w:ascii="Times New Roman" w:hAnsi="Times New Roman" w:cs="Times New Roman"/>
@@ -5676,7 +5717,17 @@
           <w:szCs w:val="26"/>
           <w:lang w:val="en-US"/>
         </w:rPr>
-        <w:t>().</w:t>
+        <w:t>(</w:t>
+      </w:r>
+      <w:proofErr w:type="gramEnd"/>
+      <w:r>
+        <w:rPr>
+          <w:rFonts w:ascii="Times New Roman" w:hAnsi="Times New Roman" w:cs="Times New Roman"/>
+          <w:sz w:val="26"/>
+          <w:szCs w:val="26"/>
+          <w:lang w:val="en-US"/>
+        </w:rPr>
+        <w:t>).</w:t>
       </w:r>
     </w:p>
     <w:p>

</xml_diff>

<commit_message>
Learnt about the Event Propgation Phases and added to article
</commit_message>
<xml_diff>
--- a/Articles/15_Event_Handling.docx
+++ b/Articles/15_Event_Handling.docx
@@ -1504,19 +1504,27 @@
           <w:szCs w:val="26"/>
           <w:lang w:val="en-US"/>
         </w:rPr>
-        <w:t xml:space="preserve">scroll: When the user scrolls the </w:t>
-      </w:r>
-      <w:proofErr w:type="spellStart"/>
-      <w:r>
-        <w:rPr>
-          <w:rFonts w:ascii="Times New Roman" w:hAnsi="Times New Roman" w:cs="Times New Roman"/>
-          <w:sz w:val="26"/>
-          <w:szCs w:val="26"/>
-          <w:lang w:val="en-US"/>
-        </w:rPr>
-        <w:t>pag</w:t>
-      </w:r>
-      <w:proofErr w:type="spellEnd"/>
+        <w:t>scroll: When the user scrolls the pag</w:t>
+      </w:r>
+      <w:r>
+        <w:rPr>
+          <w:rFonts w:ascii="Times New Roman" w:hAnsi="Times New Roman" w:cs="Times New Roman"/>
+          <w:sz w:val="26"/>
+          <w:szCs w:val="26"/>
+          <w:lang w:val="en-US"/>
+        </w:rPr>
+        <w:t>e</w:t>
+      </w:r>
+    </w:p>
+    <w:p>
+      <w:pPr>
+        <w:rPr>
+          <w:rFonts w:ascii="Times New Roman" w:hAnsi="Times New Roman" w:cs="Times New Roman"/>
+          <w:sz w:val="26"/>
+          <w:szCs w:val="26"/>
+          <w:lang w:val="en-US"/>
+        </w:rPr>
+      </w:pPr>
     </w:p>
     <w:p>
       <w:pPr>
@@ -1540,18 +1548,6 @@
         </w:rPr>
         <w:t>Remove Event Listener</w:t>
       </w:r>
-    </w:p>
-    <w:p>
-      <w:pPr>
-        <w:rPr>
-          <w:rFonts w:ascii="Times New Roman" w:hAnsi="Times New Roman" w:cs="Times New Roman"/>
-          <w:b/>
-          <w:bCs/>
-          <w:sz w:val="26"/>
-          <w:szCs w:val="26"/>
-          <w:lang w:val="en-US"/>
-        </w:rPr>
-      </w:pPr>
     </w:p>
     <w:p>
       <w:pPr>
@@ -4895,6 +4891,530 @@
           <w:szCs w:val="26"/>
           <w:lang w:val="en-US"/>
         </w:rPr>
+        <w:t>Capture v/s Bubble</w:t>
+      </w:r>
+    </w:p>
+    <w:p>
+      <w:pPr>
+        <w:rPr>
+          <w:rFonts w:ascii="Times New Roman" w:hAnsi="Times New Roman" w:cs="Times New Roman"/>
+          <w:sz w:val="26"/>
+          <w:szCs w:val="26"/>
+          <w:lang w:val="en-US"/>
+        </w:rPr>
+      </w:pPr>
+      <w:r>
+        <w:rPr>
+          <w:rFonts w:ascii="Times New Roman" w:hAnsi="Times New Roman" w:cs="Times New Roman"/>
+          <w:sz w:val="26"/>
+          <w:szCs w:val="26"/>
+          <w:lang w:val="en-US"/>
+        </w:rPr>
+        <w:t>When an event occurs, it doesn’t just affect that very element on which it was initially called. Instead, event propagation follows a three-phase process through the DOM:</w:t>
+      </w:r>
+    </w:p>
+    <w:p>
+      <w:pPr>
+        <w:rPr>
+          <w:rFonts w:ascii="Times New Roman" w:hAnsi="Times New Roman" w:cs="Times New Roman"/>
+          <w:sz w:val="26"/>
+          <w:szCs w:val="26"/>
+          <w:lang w:val="en-US"/>
+        </w:rPr>
+      </w:pPr>
+      <w:r>
+        <w:rPr>
+          <w:rFonts w:ascii="Times New Roman" w:hAnsi="Times New Roman" w:cs="Times New Roman"/>
+          <w:sz w:val="26"/>
+          <w:szCs w:val="26"/>
+          <w:lang w:val="en-US"/>
+        </w:rPr>
+        <w:t xml:space="preserve">1) </w:t>
+      </w:r>
+      <w:r>
+        <w:rPr>
+          <w:rFonts w:ascii="Times New Roman" w:hAnsi="Times New Roman" w:cs="Times New Roman"/>
+          <w:sz w:val="26"/>
+          <w:szCs w:val="26"/>
+          <w:u w:val="single"/>
+          <w:lang w:val="en-US"/>
+        </w:rPr>
+        <w:t>Capture Phase</w:t>
+      </w:r>
+    </w:p>
+    <w:p>
+      <w:pPr>
+        <w:rPr>
+          <w:rFonts w:ascii="Times New Roman" w:hAnsi="Times New Roman" w:cs="Times New Roman"/>
+          <w:sz w:val="26"/>
+          <w:szCs w:val="26"/>
+          <w:lang w:val="en-US"/>
+        </w:rPr>
+      </w:pPr>
+      <w:r>
+        <w:rPr>
+          <w:rFonts w:ascii="Times New Roman" w:hAnsi="Times New Roman" w:cs="Times New Roman"/>
+          <w:sz w:val="26"/>
+          <w:szCs w:val="26"/>
+          <w:lang w:val="en-US"/>
+        </w:rPr>
+        <w:t>The event starts at the top and travels down to the target element.</w:t>
+      </w:r>
+    </w:p>
+    <w:p>
+      <w:pPr>
+        <w:rPr>
+          <w:rFonts w:ascii="Times New Roman" w:hAnsi="Times New Roman" w:cs="Times New Roman"/>
+          <w:sz w:val="26"/>
+          <w:szCs w:val="26"/>
+          <w:lang w:val="en-US"/>
+        </w:rPr>
+      </w:pPr>
+      <w:r>
+        <w:rPr>
+          <w:rFonts w:ascii="Times New Roman" w:hAnsi="Times New Roman" w:cs="Times New Roman"/>
+          <w:sz w:val="26"/>
+          <w:szCs w:val="26"/>
+          <w:lang w:val="en-US"/>
+        </w:rPr>
+        <w:t xml:space="preserve">window </w:t>
+      </w:r>
+      <w:r>
+        <w:rPr>
+          <w:rFonts w:ascii="Times New Roman" w:hAnsi="Times New Roman" w:cs="Times New Roman"/>
+          <w:sz w:val="26"/>
+          <w:szCs w:val="26"/>
+          <w:lang w:val="en-US"/>
+        </w:rPr>
+        <w:sym w:font="Wingdings" w:char="F0E0"/>
+      </w:r>
+      <w:r>
+        <w:rPr>
+          <w:rFonts w:ascii="Times New Roman" w:hAnsi="Times New Roman" w:cs="Times New Roman"/>
+          <w:sz w:val="26"/>
+          <w:szCs w:val="26"/>
+          <w:lang w:val="en-US"/>
+        </w:rPr>
+        <w:t xml:space="preserve"> document </w:t>
+      </w:r>
+      <w:r>
+        <w:rPr>
+          <w:rFonts w:ascii="Times New Roman" w:hAnsi="Times New Roman" w:cs="Times New Roman"/>
+          <w:sz w:val="26"/>
+          <w:szCs w:val="26"/>
+          <w:lang w:val="en-US"/>
+        </w:rPr>
+        <w:sym w:font="Wingdings" w:char="F0E0"/>
+      </w:r>
+      <w:r>
+        <w:rPr>
+          <w:rFonts w:ascii="Times New Roman" w:hAnsi="Times New Roman" w:cs="Times New Roman"/>
+          <w:sz w:val="26"/>
+          <w:szCs w:val="26"/>
+          <w:lang w:val="en-US"/>
+        </w:rPr>
+        <w:t xml:space="preserve"> html </w:t>
+      </w:r>
+      <w:r>
+        <w:rPr>
+          <w:rFonts w:ascii="Times New Roman" w:hAnsi="Times New Roman" w:cs="Times New Roman"/>
+          <w:sz w:val="26"/>
+          <w:szCs w:val="26"/>
+          <w:lang w:val="en-US"/>
+        </w:rPr>
+        <w:sym w:font="Wingdings" w:char="F0E0"/>
+      </w:r>
+      <w:r>
+        <w:rPr>
+          <w:rFonts w:ascii="Times New Roman" w:hAnsi="Times New Roman" w:cs="Times New Roman"/>
+          <w:sz w:val="26"/>
+          <w:szCs w:val="26"/>
+          <w:lang w:val="en-US"/>
+        </w:rPr>
+        <w:t xml:space="preserve"> body </w:t>
+      </w:r>
+      <w:r>
+        <w:rPr>
+          <w:rFonts w:ascii="Times New Roman" w:hAnsi="Times New Roman" w:cs="Times New Roman"/>
+          <w:sz w:val="26"/>
+          <w:szCs w:val="26"/>
+          <w:lang w:val="en-US"/>
+        </w:rPr>
+        <w:sym w:font="Wingdings" w:char="F0E0"/>
+      </w:r>
+      <w:r>
+        <w:rPr>
+          <w:rFonts w:ascii="Times New Roman" w:hAnsi="Times New Roman" w:cs="Times New Roman"/>
+          <w:sz w:val="26"/>
+          <w:szCs w:val="26"/>
+          <w:lang w:val="en-US"/>
+        </w:rPr>
+        <w:t xml:space="preserve"> button</w:t>
+      </w:r>
+    </w:p>
+    <w:p>
+      <w:pPr>
+        <w:rPr>
+          <w:rFonts w:ascii="Times New Roman" w:hAnsi="Times New Roman" w:cs="Times New Roman"/>
+          <w:sz w:val="26"/>
+          <w:szCs w:val="26"/>
+          <w:lang w:val="en-US"/>
+        </w:rPr>
+      </w:pPr>
+      <w:r>
+        <w:rPr>
+          <w:rFonts w:ascii="Times New Roman" w:hAnsi="Times New Roman" w:cs="Times New Roman"/>
+          <w:sz w:val="26"/>
+          <w:szCs w:val="26"/>
+          <w:lang w:val="en-US"/>
+        </w:rPr>
+        <w:t>One can listen to events in this phase using:</w:t>
+      </w:r>
+      <w:r>
+        <w:rPr>
+          <w:rFonts w:ascii="Times New Roman" w:hAnsi="Times New Roman" w:cs="Times New Roman"/>
+          <w:sz w:val="26"/>
+          <w:szCs w:val="26"/>
+          <w:lang w:val="en-US"/>
+        </w:rPr>
+        <w:br/>
+      </w:r>
+      <w:proofErr w:type="spellStart"/>
+      <w:proofErr w:type="gramStart"/>
+      <w:r>
+        <w:rPr>
+          <w:rFonts w:ascii="Times New Roman" w:hAnsi="Times New Roman" w:cs="Times New Roman"/>
+          <w:sz w:val="26"/>
+          <w:szCs w:val="26"/>
+          <w:lang w:val="en-US"/>
+        </w:rPr>
+        <w:t>element.addEventListener</w:t>
+      </w:r>
+      <w:proofErr w:type="spellEnd"/>
+      <w:proofErr w:type="gramEnd"/>
+      <w:r>
+        <w:rPr>
+          <w:rFonts w:ascii="Times New Roman" w:hAnsi="Times New Roman" w:cs="Times New Roman"/>
+          <w:sz w:val="26"/>
+          <w:szCs w:val="26"/>
+          <w:lang w:val="en-US"/>
+        </w:rPr>
+        <w:t>("click", handler,</w:t>
+      </w:r>
+      <w:r>
+        <w:rPr>
+          <w:rFonts w:ascii="Times New Roman" w:hAnsi="Times New Roman" w:cs="Times New Roman"/>
+          <w:sz w:val="26"/>
+          <w:szCs w:val="26"/>
+          <w:lang w:val="en-US"/>
+        </w:rPr>
+        <w:t xml:space="preserve"> </w:t>
+      </w:r>
+      <w:r>
+        <w:rPr>
+          <w:rFonts w:ascii="Times New Roman" w:hAnsi="Times New Roman" w:cs="Times New Roman"/>
+          <w:sz w:val="26"/>
+          <w:szCs w:val="26"/>
+          <w:lang w:val="en-US"/>
+        </w:rPr>
+        <w:t>true</w:t>
+      </w:r>
+      <w:proofErr w:type="gramStart"/>
+      <w:r>
+        <w:rPr>
+          <w:rFonts w:ascii="Times New Roman" w:hAnsi="Times New Roman" w:cs="Times New Roman"/>
+          <w:sz w:val="26"/>
+          <w:szCs w:val="26"/>
+          <w:lang w:val="en-US"/>
+        </w:rPr>
+        <w:t>);</w:t>
+      </w:r>
+      <w:proofErr w:type="gramEnd"/>
+    </w:p>
+    <w:p>
+      <w:pPr>
+        <w:rPr>
+          <w:rFonts w:ascii="Times New Roman" w:hAnsi="Times New Roman" w:cs="Times New Roman"/>
+          <w:sz w:val="26"/>
+          <w:szCs w:val="26"/>
+          <w:lang w:val="en-US"/>
+        </w:rPr>
+      </w:pPr>
+      <w:r>
+        <w:rPr>
+          <w:rFonts w:ascii="Times New Roman" w:hAnsi="Times New Roman" w:cs="Times New Roman"/>
+          <w:sz w:val="26"/>
+          <w:szCs w:val="26"/>
+          <w:lang w:val="en-US"/>
+        </w:rPr>
+        <w:t xml:space="preserve">2) </w:t>
+      </w:r>
+      <w:r>
+        <w:rPr>
+          <w:rFonts w:ascii="Times New Roman" w:hAnsi="Times New Roman" w:cs="Times New Roman"/>
+          <w:sz w:val="26"/>
+          <w:szCs w:val="26"/>
+          <w:u w:val="single"/>
+          <w:lang w:val="en-US"/>
+        </w:rPr>
+        <w:t>Target</w:t>
+      </w:r>
+    </w:p>
+    <w:p>
+      <w:pPr>
+        <w:rPr>
+          <w:rFonts w:ascii="Times New Roman" w:hAnsi="Times New Roman" w:cs="Times New Roman"/>
+          <w:sz w:val="26"/>
+          <w:szCs w:val="26"/>
+          <w:lang w:val="en-US"/>
+        </w:rPr>
+      </w:pPr>
+      <w:r>
+        <w:rPr>
+          <w:rFonts w:ascii="Times New Roman" w:hAnsi="Times New Roman" w:cs="Times New Roman"/>
+          <w:sz w:val="26"/>
+          <w:szCs w:val="26"/>
+          <w:lang w:val="en-US"/>
+        </w:rPr>
+        <w:t>The event reaches the exact element that was interacted with. Any event listeners directly on the target element will fire. This happens regardless of whether the handler is listening in capture or bubble mode.</w:t>
+      </w:r>
+    </w:p>
+    <w:p>
+      <w:pPr>
+        <w:rPr>
+          <w:rFonts w:ascii="Times New Roman" w:hAnsi="Times New Roman" w:cs="Times New Roman"/>
+          <w:sz w:val="26"/>
+          <w:szCs w:val="26"/>
+          <w:lang w:val="en-US"/>
+        </w:rPr>
+      </w:pPr>
+      <w:r>
+        <w:rPr>
+          <w:rFonts w:ascii="Times New Roman" w:hAnsi="Times New Roman" w:cs="Times New Roman"/>
+          <w:sz w:val="26"/>
+          <w:szCs w:val="26"/>
+          <w:lang w:val="en-US"/>
+        </w:rPr>
+        <w:t xml:space="preserve">3) </w:t>
+      </w:r>
+      <w:r>
+        <w:rPr>
+          <w:rFonts w:ascii="Times New Roman" w:hAnsi="Times New Roman" w:cs="Times New Roman"/>
+          <w:sz w:val="26"/>
+          <w:szCs w:val="26"/>
+          <w:u w:val="single"/>
+          <w:lang w:val="en-US"/>
+        </w:rPr>
+        <w:t xml:space="preserve">Bubbling Phase </w:t>
+      </w:r>
+      <w:r>
+        <w:rPr>
+          <w:rFonts w:ascii="Times New Roman" w:hAnsi="Times New Roman" w:cs="Times New Roman"/>
+          <w:sz w:val="26"/>
+          <w:szCs w:val="26"/>
+          <w:lang w:val="en-US"/>
+        </w:rPr>
+        <w:t>(Default)</w:t>
+      </w:r>
+    </w:p>
+    <w:p>
+      <w:pPr>
+        <w:rPr>
+          <w:rFonts w:ascii="Times New Roman" w:hAnsi="Times New Roman" w:cs="Times New Roman"/>
+          <w:sz w:val="26"/>
+          <w:szCs w:val="26"/>
+          <w:lang w:val="en-US"/>
+        </w:rPr>
+      </w:pPr>
+      <w:r>
+        <w:rPr>
+          <w:rFonts w:ascii="Times New Roman" w:hAnsi="Times New Roman" w:cs="Times New Roman"/>
+          <w:sz w:val="26"/>
+          <w:szCs w:val="26"/>
+          <w:lang w:val="en-US"/>
+        </w:rPr>
+        <w:t>The event bubbles up from the target element back towards the root of the DOM.</w:t>
+      </w:r>
+    </w:p>
+    <w:p>
+      <w:pPr>
+        <w:rPr>
+          <w:rFonts w:ascii="Times New Roman" w:hAnsi="Times New Roman" w:cs="Times New Roman"/>
+          <w:sz w:val="26"/>
+          <w:szCs w:val="26"/>
+          <w:lang w:val="en-US"/>
+        </w:rPr>
+      </w:pPr>
+      <w:r>
+        <w:rPr>
+          <w:rFonts w:ascii="Times New Roman" w:hAnsi="Times New Roman" w:cs="Times New Roman"/>
+          <w:sz w:val="26"/>
+          <w:szCs w:val="26"/>
+          <w:lang w:val="en-US"/>
+        </w:rPr>
+        <w:t xml:space="preserve">button </w:t>
+      </w:r>
+      <w:r>
+        <w:rPr>
+          <w:rFonts w:ascii="Times New Roman" w:hAnsi="Times New Roman" w:cs="Times New Roman"/>
+          <w:sz w:val="26"/>
+          <w:szCs w:val="26"/>
+          <w:lang w:val="en-US"/>
+        </w:rPr>
+        <w:sym w:font="Wingdings" w:char="F0E0"/>
+      </w:r>
+      <w:r>
+        <w:rPr>
+          <w:rFonts w:ascii="Times New Roman" w:hAnsi="Times New Roman" w:cs="Times New Roman"/>
+          <w:sz w:val="26"/>
+          <w:szCs w:val="26"/>
+          <w:lang w:val="en-US"/>
+        </w:rPr>
+        <w:t xml:space="preserve"> body </w:t>
+      </w:r>
+      <w:r>
+        <w:rPr>
+          <w:rFonts w:ascii="Times New Roman" w:hAnsi="Times New Roman" w:cs="Times New Roman"/>
+          <w:sz w:val="26"/>
+          <w:szCs w:val="26"/>
+          <w:lang w:val="en-US"/>
+        </w:rPr>
+        <w:sym w:font="Wingdings" w:char="F0E0"/>
+      </w:r>
+      <w:r>
+        <w:rPr>
+          <w:rFonts w:ascii="Times New Roman" w:hAnsi="Times New Roman" w:cs="Times New Roman"/>
+          <w:sz w:val="26"/>
+          <w:szCs w:val="26"/>
+          <w:lang w:val="en-US"/>
+        </w:rPr>
+        <w:t xml:space="preserve"> html </w:t>
+      </w:r>
+      <w:r>
+        <w:rPr>
+          <w:rFonts w:ascii="Times New Roman" w:hAnsi="Times New Roman" w:cs="Times New Roman"/>
+          <w:sz w:val="26"/>
+          <w:szCs w:val="26"/>
+          <w:lang w:val="en-US"/>
+        </w:rPr>
+        <w:sym w:font="Wingdings" w:char="F0E0"/>
+      </w:r>
+      <w:r>
+        <w:rPr>
+          <w:rFonts w:ascii="Times New Roman" w:hAnsi="Times New Roman" w:cs="Times New Roman"/>
+          <w:sz w:val="26"/>
+          <w:szCs w:val="26"/>
+          <w:lang w:val="en-US"/>
+        </w:rPr>
+        <w:t xml:space="preserve"> document </w:t>
+      </w:r>
+      <w:r>
+        <w:rPr>
+          <w:rFonts w:ascii="Times New Roman" w:hAnsi="Times New Roman" w:cs="Times New Roman"/>
+          <w:sz w:val="26"/>
+          <w:szCs w:val="26"/>
+          <w:lang w:val="en-US"/>
+        </w:rPr>
+        <w:sym w:font="Wingdings" w:char="F0E0"/>
+      </w:r>
+      <w:r>
+        <w:rPr>
+          <w:rFonts w:ascii="Times New Roman" w:hAnsi="Times New Roman" w:cs="Times New Roman"/>
+          <w:sz w:val="26"/>
+          <w:szCs w:val="26"/>
+          <w:lang w:val="en-US"/>
+        </w:rPr>
+        <w:t xml:space="preserve"> window</w:t>
+      </w:r>
+    </w:p>
+    <w:p>
+      <w:pPr>
+        <w:rPr>
+          <w:rFonts w:ascii="Times New Roman" w:hAnsi="Times New Roman" w:cs="Times New Roman"/>
+          <w:sz w:val="26"/>
+          <w:szCs w:val="26"/>
+          <w:lang w:val="en-US"/>
+        </w:rPr>
+      </w:pPr>
+      <w:r>
+        <w:rPr>
+          <w:rFonts w:ascii="Times New Roman" w:hAnsi="Times New Roman" w:cs="Times New Roman"/>
+          <w:sz w:val="26"/>
+          <w:szCs w:val="26"/>
+          <w:lang w:val="en-US"/>
+        </w:rPr>
+        <w:t>Event listeners are by default in this phase (instead of capture):</w:t>
+      </w:r>
+      <w:r>
+        <w:rPr>
+          <w:rFonts w:ascii="Times New Roman" w:hAnsi="Times New Roman" w:cs="Times New Roman"/>
+          <w:sz w:val="26"/>
+          <w:szCs w:val="26"/>
+          <w:lang w:val="en-US"/>
+        </w:rPr>
+        <w:br/>
+      </w:r>
+      <w:proofErr w:type="spellStart"/>
+      <w:r>
+        <w:rPr>
+          <w:rFonts w:ascii="Times New Roman" w:hAnsi="Times New Roman" w:cs="Times New Roman"/>
+          <w:sz w:val="26"/>
+          <w:szCs w:val="26"/>
+          <w:lang w:val="en-US"/>
+        </w:rPr>
+        <w:t>element.addEventListener</w:t>
+      </w:r>
+      <w:proofErr w:type="spellEnd"/>
+      <w:r>
+        <w:rPr>
+          <w:rFonts w:ascii="Times New Roman" w:hAnsi="Times New Roman" w:cs="Times New Roman"/>
+          <w:sz w:val="26"/>
+          <w:szCs w:val="26"/>
+          <w:lang w:val="en-US"/>
+        </w:rPr>
+        <w:t>("click", handler); // Defaults to bubble phase</w:t>
+      </w:r>
+    </w:p>
+    <w:p>
+      <w:pPr>
+        <w:rPr>
+          <w:rFonts w:ascii="Times New Roman" w:hAnsi="Times New Roman" w:cs="Times New Roman"/>
+          <w:sz w:val="26"/>
+          <w:szCs w:val="26"/>
+          <w:lang w:val="en-US"/>
+        </w:rPr>
+      </w:pPr>
+    </w:p>
+    <w:p>
+      <w:pPr>
+        <w:rPr>
+          <w:rFonts w:ascii="Times New Roman" w:hAnsi="Times New Roman" w:cs="Times New Roman"/>
+          <w:sz w:val="26"/>
+          <w:szCs w:val="26"/>
+          <w:lang w:val="en-US"/>
+        </w:rPr>
+      </w:pPr>
+    </w:p>
+    <w:p>
+      <w:pPr>
+        <w:rPr>
+          <w:rFonts w:ascii="Times New Roman" w:hAnsi="Times New Roman" w:cs="Times New Roman"/>
+          <w:b/>
+          <w:bCs/>
+          <w:sz w:val="26"/>
+          <w:szCs w:val="26"/>
+          <w:lang w:val="en-US"/>
+        </w:rPr>
+      </w:pPr>
+      <w:r>
+        <w:rPr>
+          <w:rFonts w:ascii="Times New Roman" w:hAnsi="Times New Roman" w:cs="Times New Roman"/>
+          <w:b/>
+          <w:bCs/>
+          <w:sz w:val="26"/>
+          <w:szCs w:val="26"/>
+          <w:lang w:val="en-US"/>
+        </w:rPr>
         <w:t>Important Properties of Event Handlers</w:t>
       </w:r>
     </w:p>
@@ -5656,9 +6176,18 @@
           <w:szCs w:val="26"/>
           <w:lang w:val="en-US"/>
         </w:rPr>
-        <w:t xml:space="preserve">. For example, on submitting a form, the natural behavior is for the data to be submitted to the server. However, if the data entered by the user is incorrect, you would want to prevent the default behavior from occurring. Some browsers support automatic data validation, but many don’t. Thus, we implement our own validation checks and prevent the data from being submitted to the </w:t>
-      </w:r>
-      <w:proofErr w:type="spellStart"/>
+        <w:t xml:space="preserve">. For example, on submitting a form, the natural behavior is for the data to be submitted to the server. However, if the data entered by the user is incorrect, you would want to prevent the default behavior from occurring. Some browsers support automatic data validation, but many don’t. Thus, we implement our own validation </w:t>
+      </w:r>
+      <w:r>
+        <w:rPr>
+          <w:rFonts w:ascii="Times New Roman" w:hAnsi="Times New Roman" w:cs="Times New Roman"/>
+          <w:sz w:val="26"/>
+          <w:szCs w:val="26"/>
+          <w:lang w:val="en-US"/>
+        </w:rPr>
+        <w:lastRenderedPageBreak/>
+        <w:t xml:space="preserve">checks and prevent the data from being submitted to the </w:t>
+      </w:r>
       <w:proofErr w:type="gramStart"/>
       <w:r>
         <w:rPr>
@@ -5678,7 +6207,6 @@
         </w:rPr>
         <w:t xml:space="preserve"> </w:t>
       </w:r>
-      <w:proofErr w:type="spellEnd"/>
       <w:r>
         <w:rPr>
           <w:rFonts w:ascii="Times New Roman" w:hAnsi="Times New Roman" w:cs="Times New Roman"/>

</xml_diff>